<commit_message>
Updating files after wrong upload
</commit_message>
<xml_diff>
--- a/Documents/Group log.docx
+++ b/Documents/Group log.docx
@@ -2403,8 +2403,26 @@
           <w:szCs w:val="24"/>
           <w:u w:val="single"/>
         </w:rPr>
-        <w:t>Dag: 1</w:t>
-      </w:r>
+        <w:t>Dag: 17/03/2021 (kl. 13.00 – 15.00)</w:t>
+      </w:r>
+    </w:p>
+    <w:p>
+      <w:pPr>
+        <w:jc w:val="left"/>
+      </w:pPr>
+      <w:r>
+        <w:t xml:space="preserve">Alle 4 deltog i forelæsning omkring feedback. </w:t>
+      </w:r>
+    </w:p>
+    <w:p>
+      <w:pPr>
+        <w:jc w:val="left"/>
+      </w:pPr>
+    </w:p>
+    <w:p>
+      <w:pPr>
+        <w:jc w:val="both"/>
+      </w:pPr>
       <w:r>
         <w:rPr>
           <w:b/>
@@ -2413,53 +2431,6 @@
           <w:szCs w:val="24"/>
           <w:u w:val="single"/>
         </w:rPr>
-        <w:t>7</w:t>
-      </w:r>
-      <w:r>
-        <w:rPr>
-          <w:b/>
-          <w:bCs/>
-          <w:sz w:val="24"/>
-          <w:szCs w:val="24"/>
-          <w:u w:val="single"/>
-        </w:rPr>
-        <w:t>/03/2021 (kl. 13.00 – 15.00)</w:t>
-      </w:r>
-    </w:p>
-    <w:p>
-      <w:pPr>
-        <w:jc w:val="left"/>
-      </w:pPr>
-      <w:r>
-        <w:t xml:space="preserve">Alle 4 deltog i </w:t>
-      </w:r>
-      <w:r>
-        <w:t>forelæsning</w:t>
-      </w:r>
-      <w:r>
-        <w:t xml:space="preserve"> omkring </w:t>
-      </w:r>
-      <w:r>
-        <w:t xml:space="preserve">feedback. </w:t>
-      </w:r>
-    </w:p>
-    <w:p>
-      <w:pPr>
-        <w:jc w:val="left"/>
-      </w:pPr>
-    </w:p>
-    <w:p>
-      <w:pPr>
-        <w:jc w:val="both"/>
-      </w:pPr>
-      <w:r>
-        <w:rPr>
-          <w:b/>
-          <w:bCs/>
-          <w:sz w:val="24"/>
-          <w:szCs w:val="24"/>
-          <w:u w:val="single"/>
-        </w:rPr>
         <w:t>Dag: 15/03/2021 (kl. 09.00 – 17.30)</w:t>
       </w:r>
     </w:p>
@@ -2468,10 +2439,7 @@
         <w:jc w:val="left"/>
       </w:pPr>
       <w:r>
-        <w:t>Alle 4 deltog i dagens arbejde. Vi</w:t>
-      </w:r>
-      <w:r>
-        <w:t xml:space="preserve"> havde et møde med </w:t>
+        <w:t xml:space="preserve">Alle 4 deltog i dagens arbejde. Vi havde et møde med </w:t>
       </w:r>
       <w:proofErr w:type="spellStart"/>
       <w:r>
@@ -2479,10 +2447,7 @@
       </w:r>
       <w:proofErr w:type="spellEnd"/>
       <w:r>
-        <w:t xml:space="preserve"> omkring statistisk validering af vores resultater</w:t>
-      </w:r>
-      <w:r>
-        <w:t>. I dag har vi gennemført følgende arbejde:</w:t>
+        <w:t xml:space="preserve"> omkring statistisk validering af vores resultater. I dag har vi gennemført følgende arbejde:</w:t>
       </w:r>
     </w:p>
     <w:p>
@@ -2594,10 +2559,7 @@
         <w:t xml:space="preserve">få </w:t>
       </w:r>
       <w:r>
-        <w:t>lagt alt på GitHub</w:t>
-      </w:r>
-      <w:r>
-        <w:t>. Dette inkluderer også ASR modellen (fra denne uge) og Tacotron 2 (modellen)</w:t>
+        <w:t>lagt alt på GitHub. Dette inkluderer også ASR modellen (fra denne uge) og Tacotron 2 (modellen)</w:t>
       </w:r>
       <w:r>
         <w:t xml:space="preserve">. </w:t>

</xml_diff>